<commit_message>
Created Pagination for Chap4
</commit_message>
<xml_diff>
--- a/To be Merged/Chapter 4.docx
+++ b/To be Merged/Chapter 4.docx
@@ -658,16 +658,7 @@
           <w:sz w:val="24"/>
           <w:szCs w:val="24"/>
         </w:rPr>
-        <w:t xml:space="preserve"> Manual data collection of registration forms is being done by the tourism office to tourist sites and establishments that have unavailable internet connection.</w:t>
-      </w:r>
-      <w:r>
-        <w:rPr>
-          <w:rFonts w:ascii="Courier New" w:hAnsi="Courier New" w:cs="Courier New"/>
-          <w:color w:val="000000"/>
-          <w:sz w:val="24"/>
-          <w:szCs w:val="24"/>
-        </w:rPr>
-        <w:t xml:space="preserve"> </w:t>
+        <w:t xml:space="preserve"> Manual data collection of registration forms is being done by the tourism office to tourist sites and establishments that have unavailable internet connection. </w:t>
       </w:r>
       <w:r>
         <w:rPr>
@@ -10304,10 +10295,16 @@
       </w:r>
     </w:p>
     <w:sectPr>
-      <w:headerReference w:type="default" r:id="rId29"/>
+      <w:headerReference w:type="even" r:id="rId29"/>
+      <w:headerReference w:type="default" r:id="rId30"/>
+      <w:footerReference w:type="even" r:id="rId31"/>
+      <w:footerReference w:type="default" r:id="rId32"/>
+      <w:headerReference w:type="first" r:id="rId33"/>
+      <w:footerReference w:type="first" r:id="rId34"/>
       <w:pgSz w:w="12240" w:h="15840"/>
       <w:pgMar w:top="1440" w:right="1440" w:bottom="1440" w:left="2160" w:header="720" w:footer="720" w:gutter="0"/>
       <w:cols w:space="0"/>
+      <w:titlePg/>
       <w:docGrid w:linePitch="360"/>
     </w:sectPr>
   </w:body>
@@ -10333,6 +10330,36 @@
 </w:endnotes>
 </file>
 
+<file path=word/footer1.xml><?xml version="1.0" encoding="utf-8"?>
+<w:ftr xmlns:wpc="http://schemas.microsoft.com/office/word/2010/wordprocessingCanvas" xmlns:cx="http://schemas.microsoft.com/office/drawing/2014/chartex" xmlns:cx1="http://schemas.microsoft.com/office/drawing/2015/9/8/chartex" xmlns:cx2="http://schemas.microsoft.com/office/drawing/2015/10/21/chartex" xmlns:cx3="http://schemas.microsoft.com/office/drawing/2016/5/9/chartex" xmlns:cx4="http://schemas.microsoft.com/office/drawing/2016/5/10/chartex" xmlns:cx5="http://schemas.microsoft.com/office/drawing/2016/5/11/chartex" xmlns:cx6="http://schemas.microsoft.com/office/drawing/2016/5/12/chartex" xmlns:cx7="http://schemas.microsoft.com/office/drawing/2016/5/13/chartex" xmlns:cx8="http://schemas.microsoft.com/office/drawing/2016/5/14/chartex" xmlns:mc="http://schemas.openxmlformats.org/markup-compatibility/2006" xmlns:aink="http://schemas.microsoft.com/office/drawing/2016/ink" xmlns:am3d="http://schemas.microsoft.com/office/drawing/2017/model3d" xmlns:o="urn:schemas-microsoft-com:office:office" xmlns:oel="http://schemas.microsoft.com/office/2019/extlst" xmlns:r="http://schemas.openxmlformats.org/officeDocument/2006/relationships" xmlns:m="http://schemas.openxmlformats.org/officeDocument/2006/math" xmlns:v="urn:schemas-microsoft-com:vml" xmlns:wp14="http://schemas.microsoft.com/office/word/2010/wordprocessingDrawing" xmlns:wp="http://schemas.openxmlformats.org/drawingml/2006/wordprocessingDrawing" xmlns:w10="urn:schemas-microsoft-com:office:word" xmlns:w="http://schemas.openxmlformats.org/wordprocessingml/2006/main" xmlns:w14="http://schemas.microsoft.com/office/word/2010/wordml" xmlns:w15="http://schemas.microsoft.com/office/word/2012/wordml" xmlns:w16cex="http://schemas.microsoft.com/office/word/2018/wordml/cex" xmlns:w16cid="http://schemas.microsoft.com/office/word/2016/wordml/cid" xmlns:w16="http://schemas.microsoft.com/office/word/2018/wordml" xmlns:w16sdtdh="http://schemas.microsoft.com/office/word/2020/wordml/sdtdatahash" xmlns:w16se="http://schemas.microsoft.com/office/word/2015/wordml/symex" xmlns:wpg="http://schemas.microsoft.com/office/word/2010/wordprocessingGroup" xmlns:wpi="http://schemas.microsoft.com/office/word/2010/wordprocessingInk" xmlns:wne="http://schemas.microsoft.com/office/word/2006/wordml" xmlns:wps="http://schemas.microsoft.com/office/word/2010/wordprocessingShape" mc:Ignorable="w14 w15 w16se w16cid w16 w16cex w16sdtdh wp14">
+  <w:p>
+    <w:pPr>
+      <w:pStyle w:val="Footer"/>
+    </w:pPr>
+  </w:p>
+</w:ftr>
+</file>
+
+<file path=word/footer2.xml><?xml version="1.0" encoding="utf-8"?>
+<w:ftr xmlns:wpc="http://schemas.microsoft.com/office/word/2010/wordprocessingCanvas" xmlns:cx="http://schemas.microsoft.com/office/drawing/2014/chartex" xmlns:cx1="http://schemas.microsoft.com/office/drawing/2015/9/8/chartex" xmlns:cx2="http://schemas.microsoft.com/office/drawing/2015/10/21/chartex" xmlns:cx3="http://schemas.microsoft.com/office/drawing/2016/5/9/chartex" xmlns:cx4="http://schemas.microsoft.com/office/drawing/2016/5/10/chartex" xmlns:cx5="http://schemas.microsoft.com/office/drawing/2016/5/11/chartex" xmlns:cx6="http://schemas.microsoft.com/office/drawing/2016/5/12/chartex" xmlns:cx7="http://schemas.microsoft.com/office/drawing/2016/5/13/chartex" xmlns:cx8="http://schemas.microsoft.com/office/drawing/2016/5/14/chartex" xmlns:mc="http://schemas.openxmlformats.org/markup-compatibility/2006" xmlns:aink="http://schemas.microsoft.com/office/drawing/2016/ink" xmlns:am3d="http://schemas.microsoft.com/office/drawing/2017/model3d" xmlns:o="urn:schemas-microsoft-com:office:office" xmlns:oel="http://schemas.microsoft.com/office/2019/extlst" xmlns:r="http://schemas.openxmlformats.org/officeDocument/2006/relationships" xmlns:m="http://schemas.openxmlformats.org/officeDocument/2006/math" xmlns:v="urn:schemas-microsoft-com:vml" xmlns:wp14="http://schemas.microsoft.com/office/word/2010/wordprocessingDrawing" xmlns:wp="http://schemas.openxmlformats.org/drawingml/2006/wordprocessingDrawing" xmlns:w10="urn:schemas-microsoft-com:office:word" xmlns:w="http://schemas.openxmlformats.org/wordprocessingml/2006/main" xmlns:w14="http://schemas.microsoft.com/office/word/2010/wordml" xmlns:w15="http://schemas.microsoft.com/office/word/2012/wordml" xmlns:w16cex="http://schemas.microsoft.com/office/word/2018/wordml/cex" xmlns:w16cid="http://schemas.microsoft.com/office/word/2016/wordml/cid" xmlns:w16="http://schemas.microsoft.com/office/word/2018/wordml" xmlns:w16sdtdh="http://schemas.microsoft.com/office/word/2020/wordml/sdtdatahash" xmlns:w16se="http://schemas.microsoft.com/office/word/2015/wordml/symex" xmlns:wpg="http://schemas.microsoft.com/office/word/2010/wordprocessingGroup" xmlns:wpi="http://schemas.microsoft.com/office/word/2010/wordprocessingInk" xmlns:wne="http://schemas.microsoft.com/office/word/2006/wordml" xmlns:wps="http://schemas.microsoft.com/office/word/2010/wordprocessingShape" mc:Ignorable="w14 w15 w16se w16cid w16 w16cex w16sdtdh wp14">
+  <w:p>
+    <w:pPr>
+      <w:pStyle w:val="Footer"/>
+    </w:pPr>
+  </w:p>
+</w:ftr>
+</file>
+
+<file path=word/footer3.xml><?xml version="1.0" encoding="utf-8"?>
+<w:ftr xmlns:wpc="http://schemas.microsoft.com/office/word/2010/wordprocessingCanvas" xmlns:cx="http://schemas.microsoft.com/office/drawing/2014/chartex" xmlns:cx1="http://schemas.microsoft.com/office/drawing/2015/9/8/chartex" xmlns:cx2="http://schemas.microsoft.com/office/drawing/2015/10/21/chartex" xmlns:cx3="http://schemas.microsoft.com/office/drawing/2016/5/9/chartex" xmlns:cx4="http://schemas.microsoft.com/office/drawing/2016/5/10/chartex" xmlns:cx5="http://schemas.microsoft.com/office/drawing/2016/5/11/chartex" xmlns:cx6="http://schemas.microsoft.com/office/drawing/2016/5/12/chartex" xmlns:cx7="http://schemas.microsoft.com/office/drawing/2016/5/13/chartex" xmlns:cx8="http://schemas.microsoft.com/office/drawing/2016/5/14/chartex" xmlns:mc="http://schemas.openxmlformats.org/markup-compatibility/2006" xmlns:aink="http://schemas.microsoft.com/office/drawing/2016/ink" xmlns:am3d="http://schemas.microsoft.com/office/drawing/2017/model3d" xmlns:o="urn:schemas-microsoft-com:office:office" xmlns:oel="http://schemas.microsoft.com/office/2019/extlst" xmlns:r="http://schemas.openxmlformats.org/officeDocument/2006/relationships" xmlns:m="http://schemas.openxmlformats.org/officeDocument/2006/math" xmlns:v="urn:schemas-microsoft-com:vml" xmlns:wp14="http://schemas.microsoft.com/office/word/2010/wordprocessingDrawing" xmlns:wp="http://schemas.openxmlformats.org/drawingml/2006/wordprocessingDrawing" xmlns:w10="urn:schemas-microsoft-com:office:word" xmlns:w="http://schemas.openxmlformats.org/wordprocessingml/2006/main" xmlns:w14="http://schemas.microsoft.com/office/word/2010/wordml" xmlns:w15="http://schemas.microsoft.com/office/word/2012/wordml" xmlns:w16cex="http://schemas.microsoft.com/office/word/2018/wordml/cex" xmlns:w16cid="http://schemas.microsoft.com/office/word/2016/wordml/cid" xmlns:w16="http://schemas.microsoft.com/office/word/2018/wordml" xmlns:w16sdtdh="http://schemas.microsoft.com/office/word/2020/wordml/sdtdatahash" xmlns:w16se="http://schemas.microsoft.com/office/word/2015/wordml/symex" xmlns:wpg="http://schemas.microsoft.com/office/word/2010/wordprocessingGroup" xmlns:wpi="http://schemas.microsoft.com/office/word/2010/wordprocessingInk" xmlns:wne="http://schemas.microsoft.com/office/word/2006/wordml" xmlns:wps="http://schemas.microsoft.com/office/word/2010/wordprocessingShape" mc:Ignorable="w14 w15 w16se w16cid w16 w16cex w16sdtdh wp14">
+  <w:p>
+    <w:pPr>
+      <w:pStyle w:val="Footer"/>
+    </w:pPr>
+  </w:p>
+</w:ftr>
+</file>
+
 <file path=word/footnotes.xml><?xml version="1.0" encoding="utf-8"?>
 <w:footnotes xmlns:wpc="http://schemas.microsoft.com/office/word/2010/wordprocessingCanvas" xmlns:cx="http://schemas.microsoft.com/office/drawing/2014/chartex" xmlns:cx1="http://schemas.microsoft.com/office/drawing/2015/9/8/chartex" xmlns:cx2="http://schemas.microsoft.com/office/drawing/2015/10/21/chartex" xmlns:cx3="http://schemas.microsoft.com/office/drawing/2016/5/9/chartex" xmlns:cx4="http://schemas.microsoft.com/office/drawing/2016/5/10/chartex" xmlns:cx5="http://schemas.microsoft.com/office/drawing/2016/5/11/chartex" xmlns:cx6="http://schemas.microsoft.com/office/drawing/2016/5/12/chartex" xmlns:cx7="http://schemas.microsoft.com/office/drawing/2016/5/13/chartex" xmlns:cx8="http://schemas.microsoft.com/office/drawing/2016/5/14/chartex" xmlns:mc="http://schemas.openxmlformats.org/markup-compatibility/2006" xmlns:aink="http://schemas.microsoft.com/office/drawing/2016/ink" xmlns:am3d="http://schemas.microsoft.com/office/drawing/2017/model3d" xmlns:o="urn:schemas-microsoft-com:office:office" xmlns:oel="http://schemas.microsoft.com/office/2019/extlst" xmlns:r="http://schemas.openxmlformats.org/officeDocument/2006/relationships" xmlns:m="http://schemas.openxmlformats.org/officeDocument/2006/math" xmlns:v="urn:schemas-microsoft-com:vml" xmlns:wp14="http://schemas.microsoft.com/office/word/2010/wordprocessingDrawing" xmlns:wp="http://schemas.openxmlformats.org/drawingml/2006/wordprocessingDrawing" xmlns:w10="urn:schemas-microsoft-com:office:word" xmlns:w="http://schemas.openxmlformats.org/wordprocessingml/2006/main" xmlns:w14="http://schemas.microsoft.com/office/word/2010/wordml" xmlns:w15="http://schemas.microsoft.com/office/word/2012/wordml" xmlns:w16cex="http://schemas.microsoft.com/office/word/2018/wordml/cex" xmlns:w16cid="http://schemas.microsoft.com/office/word/2016/wordml/cid" xmlns:w16="http://schemas.microsoft.com/office/word/2018/wordml" xmlns:w16sdtdh="http://schemas.microsoft.com/office/word/2020/wordml/sdtdatahash" xmlns:w16se="http://schemas.microsoft.com/office/word/2015/wordml/symex" xmlns:wpg="http://schemas.microsoft.com/office/word/2010/wordprocessingGroup" xmlns:wpi="http://schemas.microsoft.com/office/word/2010/wordprocessingInk" xmlns:wne="http://schemas.microsoft.com/office/word/2006/wordml" xmlns:wps="http://schemas.microsoft.com/office/word/2010/wordprocessingShape" mc:Ignorable="w14 w15 w16se w16cid w16 w16cex w16sdtdh wp14">
   <w:footnote w:type="separator" w:id="-1">
@@ -10353,6 +10380,16 @@
 </file>
 
 <file path=word/header1.xml><?xml version="1.0" encoding="utf-8"?>
+<w:hdr xmlns:wpc="http://schemas.microsoft.com/office/word/2010/wordprocessingCanvas" xmlns:cx="http://schemas.microsoft.com/office/drawing/2014/chartex" xmlns:cx1="http://schemas.microsoft.com/office/drawing/2015/9/8/chartex" xmlns:cx2="http://schemas.microsoft.com/office/drawing/2015/10/21/chartex" xmlns:cx3="http://schemas.microsoft.com/office/drawing/2016/5/9/chartex" xmlns:cx4="http://schemas.microsoft.com/office/drawing/2016/5/10/chartex" xmlns:cx5="http://schemas.microsoft.com/office/drawing/2016/5/11/chartex" xmlns:cx6="http://schemas.microsoft.com/office/drawing/2016/5/12/chartex" xmlns:cx7="http://schemas.microsoft.com/office/drawing/2016/5/13/chartex" xmlns:cx8="http://schemas.microsoft.com/office/drawing/2016/5/14/chartex" xmlns:mc="http://schemas.openxmlformats.org/markup-compatibility/2006" xmlns:aink="http://schemas.microsoft.com/office/drawing/2016/ink" xmlns:am3d="http://schemas.microsoft.com/office/drawing/2017/model3d" xmlns:o="urn:schemas-microsoft-com:office:office" xmlns:oel="http://schemas.microsoft.com/office/2019/extlst" xmlns:r="http://schemas.openxmlformats.org/officeDocument/2006/relationships" xmlns:m="http://schemas.openxmlformats.org/officeDocument/2006/math" xmlns:v="urn:schemas-microsoft-com:vml" xmlns:wp14="http://schemas.microsoft.com/office/word/2010/wordprocessingDrawing" xmlns:wp="http://schemas.openxmlformats.org/drawingml/2006/wordprocessingDrawing" xmlns:w10="urn:schemas-microsoft-com:office:word" xmlns:w="http://schemas.openxmlformats.org/wordprocessingml/2006/main" xmlns:w14="http://schemas.microsoft.com/office/word/2010/wordml" xmlns:w15="http://schemas.microsoft.com/office/word/2012/wordml" xmlns:w16cex="http://schemas.microsoft.com/office/word/2018/wordml/cex" xmlns:w16cid="http://schemas.microsoft.com/office/word/2016/wordml/cid" xmlns:w16="http://schemas.microsoft.com/office/word/2018/wordml" xmlns:w16sdtdh="http://schemas.microsoft.com/office/word/2020/wordml/sdtdatahash" xmlns:w16se="http://schemas.microsoft.com/office/word/2015/wordml/symex" xmlns:wpg="http://schemas.microsoft.com/office/word/2010/wordprocessingGroup" xmlns:wpi="http://schemas.microsoft.com/office/word/2010/wordprocessingInk" xmlns:wne="http://schemas.microsoft.com/office/word/2006/wordml" xmlns:wps="http://schemas.microsoft.com/office/word/2010/wordprocessingShape" mc:Ignorable="w14 w15 w16se w16cid w16 w16cex w16sdtdh wp14">
+  <w:p>
+    <w:pPr>
+      <w:pStyle w:val="Header"/>
+    </w:pPr>
+  </w:p>
+</w:hdr>
+</file>
+
+<file path=word/header2.xml><?xml version="1.0" encoding="utf-8"?>
 <w:hdr xmlns:wpc="http://schemas.microsoft.com/office/word/2010/wordprocessingCanvas" xmlns:cx="http://schemas.microsoft.com/office/drawing/2014/chartex" xmlns:cx1="http://schemas.microsoft.com/office/drawing/2015/9/8/chartex" xmlns:cx2="http://schemas.microsoft.com/office/drawing/2015/10/21/chartex" xmlns:cx3="http://schemas.microsoft.com/office/drawing/2016/5/9/chartex" xmlns:cx4="http://schemas.microsoft.com/office/drawing/2016/5/10/chartex" xmlns:cx5="http://schemas.microsoft.com/office/drawing/2016/5/11/chartex" xmlns:cx6="http://schemas.microsoft.com/office/drawing/2016/5/12/chartex" xmlns:cx7="http://schemas.microsoft.com/office/drawing/2016/5/13/chartex" xmlns:cx8="http://schemas.microsoft.com/office/drawing/2016/5/14/chartex" xmlns:mc="http://schemas.openxmlformats.org/markup-compatibility/2006" xmlns:aink="http://schemas.microsoft.com/office/drawing/2016/ink" xmlns:am3d="http://schemas.microsoft.com/office/drawing/2017/model3d" xmlns:o="urn:schemas-microsoft-com:office:office" xmlns:oel="http://schemas.microsoft.com/office/2019/extlst" xmlns:r="http://schemas.openxmlformats.org/officeDocument/2006/relationships" xmlns:m="http://schemas.openxmlformats.org/officeDocument/2006/math" xmlns:v="urn:schemas-microsoft-com:vml" xmlns:wp14="http://schemas.microsoft.com/office/word/2010/wordprocessingDrawing" xmlns:wp="http://schemas.openxmlformats.org/drawingml/2006/wordprocessingDrawing" xmlns:w10="urn:schemas-microsoft-com:office:word" xmlns:w="http://schemas.openxmlformats.org/wordprocessingml/2006/main" xmlns:w14="http://schemas.microsoft.com/office/word/2010/wordml" xmlns:w15="http://schemas.microsoft.com/office/word/2012/wordml" xmlns:w16cex="http://schemas.microsoft.com/office/word/2018/wordml/cex" xmlns:w16cid="http://schemas.microsoft.com/office/word/2016/wordml/cid" xmlns:w16="http://schemas.microsoft.com/office/word/2018/wordml" xmlns:w16sdtdh="http://schemas.microsoft.com/office/word/2020/wordml/sdtdatahash" xmlns:w16se="http://schemas.microsoft.com/office/word/2015/wordml/symex" xmlns:wpg="http://schemas.microsoft.com/office/word/2010/wordprocessingGroup" xmlns:wpi="http://schemas.microsoft.com/office/word/2010/wordprocessingInk" xmlns:wne="http://schemas.microsoft.com/office/word/2006/wordml" xmlns:wps="http://schemas.microsoft.com/office/word/2010/wordprocessingShape" mc:Ignorable="w14 w15 w16se w16cid w16 w16cex w16sdtdh wp14">
   <w:sdt>
     <w:sdtPr>
@@ -10432,6 +10469,30 @@
                               <w:r>
                                 <w:t>DISCUSSION OF FINDINGS</w:t>
                               </w:r>
+                              <w:r>
+                                <w:t xml:space="preserve"> </w:t>
+                              </w:r>
+                              <w:r>
+                                <w:fldChar w:fldCharType="begin"/>
+                              </w:r>
+                              <w:r>
+                                <w:instrText xml:space="preserve"> PAGE   \* MERGEFORMAT </w:instrText>
+                              </w:r>
+                              <w:r>
+                                <w:fldChar w:fldCharType="separate"/>
+                              </w:r>
+                              <w:r>
+                                <w:rPr>
+                                  <w:noProof/>
+                                </w:rPr>
+                                <w:t>1</w:t>
+                              </w:r>
+                              <w:r>
+                                <w:rPr>
+                                  <w:noProof/>
+                                </w:rPr>
+                                <w:fldChar w:fldCharType="end"/>
+                              </w:r>
                             </w:p>
                             <w:p/>
                           </w:txbxContent>
@@ -10466,6 +10527,30 @@
                         </w:pPr>
                         <w:r>
                           <w:t>DISCUSSION OF FINDINGS</w:t>
+                        </w:r>
+                        <w:r>
+                          <w:t xml:space="preserve"> </w:t>
+                        </w:r>
+                        <w:r>
+                          <w:fldChar w:fldCharType="begin"/>
+                        </w:r>
+                        <w:r>
+                          <w:instrText xml:space="preserve"> PAGE   \* MERGEFORMAT </w:instrText>
+                        </w:r>
+                        <w:r>
+                          <w:fldChar w:fldCharType="separate"/>
+                        </w:r>
+                        <w:r>
+                          <w:rPr>
+                            <w:noProof/>
+                          </w:rPr>
+                          <w:t>1</w:t>
+                        </w:r>
+                        <w:r>
+                          <w:rPr>
+                            <w:noProof/>
+                          </w:rPr>
+                          <w:fldChar w:fldCharType="end"/>
                         </w:r>
                       </w:p>
                       <w:p/>
@@ -11001,6 +11086,559 @@
 </w:hdr>
 </file>
 
+<file path=word/header3.xml><?xml version="1.0" encoding="utf-8"?>
+<w:hdr xmlns:wpc="http://schemas.microsoft.com/office/word/2010/wordprocessingCanvas" xmlns:cx="http://schemas.microsoft.com/office/drawing/2014/chartex" xmlns:cx1="http://schemas.microsoft.com/office/drawing/2015/9/8/chartex" xmlns:cx2="http://schemas.microsoft.com/office/drawing/2015/10/21/chartex" xmlns:cx3="http://schemas.microsoft.com/office/drawing/2016/5/9/chartex" xmlns:cx4="http://schemas.microsoft.com/office/drawing/2016/5/10/chartex" xmlns:cx5="http://schemas.microsoft.com/office/drawing/2016/5/11/chartex" xmlns:cx6="http://schemas.microsoft.com/office/drawing/2016/5/12/chartex" xmlns:cx7="http://schemas.microsoft.com/office/drawing/2016/5/13/chartex" xmlns:cx8="http://schemas.microsoft.com/office/drawing/2016/5/14/chartex" xmlns:mc="http://schemas.openxmlformats.org/markup-compatibility/2006" xmlns:aink="http://schemas.microsoft.com/office/drawing/2016/ink" xmlns:am3d="http://schemas.microsoft.com/office/drawing/2017/model3d" xmlns:o="urn:schemas-microsoft-com:office:office" xmlns:oel="http://schemas.microsoft.com/office/2019/extlst" xmlns:r="http://schemas.openxmlformats.org/officeDocument/2006/relationships" xmlns:m="http://schemas.openxmlformats.org/officeDocument/2006/math" xmlns:v="urn:schemas-microsoft-com:vml" xmlns:wp14="http://schemas.microsoft.com/office/word/2010/wordprocessingDrawing" xmlns:wp="http://schemas.openxmlformats.org/drawingml/2006/wordprocessingDrawing" xmlns:w10="urn:schemas-microsoft-com:office:word" xmlns:w="http://schemas.openxmlformats.org/wordprocessingml/2006/main" xmlns:w14="http://schemas.microsoft.com/office/word/2010/wordml" xmlns:w15="http://schemas.microsoft.com/office/word/2012/wordml" xmlns:w16cex="http://schemas.microsoft.com/office/word/2018/wordml/cex" xmlns:w16cid="http://schemas.microsoft.com/office/word/2016/wordml/cid" xmlns:w16="http://schemas.microsoft.com/office/word/2018/wordml" xmlns:w16sdtdh="http://schemas.microsoft.com/office/word/2020/wordml/sdtdatahash" xmlns:w16se="http://schemas.microsoft.com/office/word/2015/wordml/symex" xmlns:wpg="http://schemas.microsoft.com/office/word/2010/wordprocessingGroup" xmlns:wpi="http://schemas.microsoft.com/office/word/2010/wordprocessingInk" xmlns:wne="http://schemas.microsoft.com/office/word/2006/wordml" xmlns:wps="http://schemas.microsoft.com/office/word/2010/wordprocessingShape" mc:Ignorable="w14 w15 w16se w16cid w16 w16cex w16sdtdh wp14">
+  <w:sdt>
+    <w:sdtPr>
+      <w:id w:val="950047187"/>
+    </w:sdtPr>
+    <w:sdtEndPr>
+      <w:rPr>
+        <w:rFonts w:ascii="Courier New" w:hAnsi="Courier New" w:cs="Courier New"/>
+        <w:sz w:val="20"/>
+      </w:rPr>
+    </w:sdtEndPr>
+    <w:sdtContent>
+      <w:p>
+        <w:pPr>
+          <w:pStyle w:val="Header"/>
+          <w:tabs>
+            <w:tab w:val="clear" w:pos="4153"/>
+            <w:tab w:val="clear" w:pos="8306"/>
+            <w:tab w:val="center" w:pos="4680"/>
+            <w:tab w:val="right" w:pos="9360"/>
+          </w:tabs>
+          <w:jc w:val="right"/>
+        </w:pPr>
+        <w:r>
+          <w:rPr>
+            <w:rFonts w:ascii="Courier New" w:hAnsi="Courier New" w:cs="Courier New"/>
+            <w:noProof/>
+            <w:sz w:val="20"/>
+            <w:szCs w:val="20"/>
+            <w:lang w:eastAsia="en-US"/>
+          </w:rPr>
+          <w:t xml:space="preserve"> </w:t>
+        </w:r>
+        <w:r>
+          <w:rPr>
+            <w:rFonts w:ascii="Courier New" w:hAnsi="Courier New" w:cs="Courier New"/>
+            <w:noProof/>
+            <w:sz w:val="20"/>
+            <w:szCs w:val="20"/>
+            <w:lang w:eastAsia="en-US"/>
+          </w:rPr>
+          <mc:AlternateContent>
+            <mc:Choice Requires="wpg">
+              <w:drawing>
+                <wp:anchor distT="0" distB="0" distL="114300" distR="114300" simplePos="0" relativeHeight="251656704" behindDoc="0" locked="0" layoutInCell="1" allowOverlap="1" wp14:anchorId="51EA51CC" wp14:editId="2550DE0C">
+                  <wp:simplePos x="0" y="0"/>
+                  <wp:positionH relativeFrom="margin">
+                    <wp:posOffset>-47625</wp:posOffset>
+                  </wp:positionH>
+                  <wp:positionV relativeFrom="paragraph">
+                    <wp:posOffset>-153035</wp:posOffset>
+                  </wp:positionV>
+                  <wp:extent cx="5556885" cy="536575"/>
+                  <wp:effectExtent l="0" t="0" r="24765" b="0"/>
+                  <wp:wrapNone/>
+                  <wp:docPr id="10" name="4174"/>
+                  <wp:cNvGraphicFramePr/>
+                  <a:graphic xmlns:a="http://schemas.openxmlformats.org/drawingml/2006/main">
+                    <a:graphicData uri="http://schemas.microsoft.com/office/word/2010/wordprocessingGroup">
+                      <wpg:wgp>
+                        <wpg:cNvGrpSpPr/>
+                        <wpg:grpSpPr>
+                          <a:xfrm>
+                            <a:off x="0" y="0"/>
+                            <a:ext cx="5556885" cy="536575"/>
+                            <a:chOff x="0" y="0"/>
+                            <a:chExt cx="55568" cy="5363"/>
+                          </a:xfrm>
+                          <a:effectLst/>
+                        </wpg:grpSpPr>
+                        <wpg:grpSp>
+                          <wpg:cNvPr id="11" name="4175"/>
+                          <wpg:cNvGrpSpPr/>
+                          <wpg:grpSpPr>
+                            <a:xfrm>
+                              <a:off x="13049" y="4381"/>
+                              <a:ext cx="42519" cy="298"/>
+                              <a:chOff x="0" y="0"/>
+                              <a:chExt cx="46634" cy="301"/>
+                            </a:xfrm>
+                            <a:effectLst/>
+                          </wpg:grpSpPr>
+                          <wps:wsp>
+                            <wps:cNvPr id="12" name="4176"/>
+                            <wps:cNvCnPr>
+                              <a:cxnSpLocks noChangeShapeType="1"/>
+                            </wps:cNvCnPr>
+                            <wps:spPr bwMode="auto">
+                              <a:xfrm>
+                                <a:off x="0" y="0"/>
+                                <a:ext cx="46634" cy="0"/>
+                              </a:xfrm>
+                              <a:prstGeom prst="line">
+                                <a:avLst/>
+                              </a:prstGeom>
+                              <a:noFill/>
+                              <a:ln w="25400">
+                                <a:solidFill>
+                                  <a:srgbClr val="0070C0"/>
+                                </a:solidFill>
+                                <a:round/>
+                              </a:ln>
+                              <a:effectLst/>
+                            </wps:spPr>
+                            <wps:bodyPr/>
+                          </wps:wsp>
+                          <wps:wsp>
+                            <wps:cNvPr id="13" name="4177"/>
+                            <wps:cNvCnPr>
+                              <a:cxnSpLocks noChangeShapeType="1"/>
+                            </wps:cNvCnPr>
+                            <wps:spPr bwMode="auto">
+                              <a:xfrm>
+                                <a:off x="0" y="301"/>
+                                <a:ext cx="46634" cy="0"/>
+                              </a:xfrm>
+                              <a:prstGeom prst="line">
+                                <a:avLst/>
+                              </a:prstGeom>
+                              <a:noFill/>
+                              <a:ln w="9525">
+                                <a:solidFill>
+                                  <a:srgbClr val="0070C0"/>
+                                </a:solidFill>
+                                <a:round/>
+                              </a:ln>
+                              <a:effectLst/>
+                            </wps:spPr>
+                            <wps:bodyPr/>
+                          </wps:wsp>
+                        </wpg:grpSp>
+                        <wpg:grpSp>
+                          <wpg:cNvPr id="14" name="4178"/>
+                          <wpg:cNvGrpSpPr/>
+                          <wpg:grpSpPr>
+                            <a:xfrm>
+                              <a:off x="0" y="0"/>
+                              <a:ext cx="15137" cy="5363"/>
+                              <a:chOff x="0" y="0"/>
+                              <a:chExt cx="15137" cy="5363"/>
+                            </a:xfrm>
+                            <a:effectLst/>
+                          </wpg:grpSpPr>
+                          <wps:wsp>
+                            <wps:cNvPr id="15" name="4179"/>
+                            <wps:cNvSpPr>
+                              <a:spLocks noChangeArrowheads="1"/>
+                            </wps:cNvSpPr>
+                            <wps:spPr bwMode="auto">
+                              <a:xfrm>
+                                <a:off x="4389" y="3657"/>
+                                <a:ext cx="10161" cy="1706"/>
+                              </a:xfrm>
+                              <a:prstGeom prst="rect">
+                                <a:avLst/>
+                              </a:prstGeom>
+                              <a:noFill/>
+                              <a:ln>
+                                <a:noFill/>
+                              </a:ln>
+                              <a:effectLst/>
+                            </wps:spPr>
+                            <wps:txbx>
+                              <w:txbxContent>
+                                <w:p>
+                                  <w:pPr>
+                                    <w:pStyle w:val="NoSpacing"/>
+                                    <w:rPr>
+                                      <w:rFonts w:ascii="Arial" w:hAnsi="Arial" w:cs="Arial"/>
+                                      <w:b/>
+                                      <w:color w:val="002060"/>
+                                      <w:sz w:val="9"/>
+                                      <w:szCs w:val="9"/>
+                                    </w:rPr>
+                                  </w:pPr>
+                                  <w:r>
+                                    <w:rPr>
+                                      <w:rFonts w:ascii="Arial" w:hAnsi="Arial" w:cs="Arial"/>
+                                      <w:b/>
+                                      <w:color w:val="002060"/>
+                                      <w:sz w:val="9"/>
+                                      <w:szCs w:val="9"/>
+                                    </w:rPr>
+                                    <w:t>ALAMINOS CITY CAMPUS</w:t>
+                                  </w:r>
+                                </w:p>
+                              </w:txbxContent>
+                            </wps:txbx>
+                            <wps:bodyPr rot="0" vert="horz" wrap="square" lIns="91440" tIns="45720" rIns="91440" bIns="45720" anchor="t" anchorCtr="0" upright="1">
+                              <a:noAutofit/>
+                            </wps:bodyPr>
+                          </wps:wsp>
+                          <wps:wsp>
+                            <wps:cNvPr id="23" name="4180"/>
+                            <wps:cNvSpPr>
+                              <a:spLocks noChangeArrowheads="1"/>
+                            </wps:cNvSpPr>
+                            <wps:spPr bwMode="auto">
+                              <a:xfrm>
+                                <a:off x="4279" y="0"/>
+                                <a:ext cx="10786" cy="2565"/>
+                              </a:xfrm>
+                              <a:prstGeom prst="rect">
+                                <a:avLst/>
+                              </a:prstGeom>
+                              <a:noFill/>
+                              <a:ln>
+                                <a:noFill/>
+                              </a:ln>
+                              <a:effectLst/>
+                            </wps:spPr>
+                            <wps:txbx>
+                              <w:txbxContent>
+                                <w:p>
+                                  <w:pPr>
+                                    <w:pStyle w:val="NoSpacing"/>
+                                    <w:rPr>
+                                      <w:rFonts w:ascii="Arial Black" w:hAnsi="Arial Black" w:cs="Arial"/>
+                                      <w:b/>
+                                      <w:color w:val="002060"/>
+                                      <w:sz w:val="16"/>
+                                      <w:szCs w:val="10"/>
+                                    </w:rPr>
+                                  </w:pPr>
+                                  <w:r>
+                                    <w:rPr>
+                                      <w:rFonts w:ascii="Arial Black" w:hAnsi="Arial Black" w:cs="Arial"/>
+                                      <w:b/>
+                                      <w:color w:val="002060"/>
+                                      <w:sz w:val="16"/>
+                                      <w:szCs w:val="10"/>
+                                    </w:rPr>
+                                    <w:t>PANGASINAN</w:t>
+                                  </w:r>
+                                </w:p>
+                              </w:txbxContent>
+                            </wps:txbx>
+                            <wps:bodyPr rot="0" vert="horz" wrap="square" lIns="91440" tIns="45720" rIns="91440" bIns="45720" anchor="t" anchorCtr="0" upright="1">
+                              <a:noAutofit/>
+                            </wps:bodyPr>
+                          </wps:wsp>
+                          <wps:wsp>
+                            <wps:cNvPr id="26" name="4181"/>
+                            <wps:cNvSpPr>
+                              <a:spLocks noChangeArrowheads="1"/>
+                            </wps:cNvSpPr>
+                            <wps:spPr bwMode="auto">
+                              <a:xfrm>
+                                <a:off x="4279" y="1097"/>
+                                <a:ext cx="6759" cy="2565"/>
+                              </a:xfrm>
+                              <a:prstGeom prst="rect">
+                                <a:avLst/>
+                              </a:prstGeom>
+                              <a:noFill/>
+                              <a:ln>
+                                <a:noFill/>
+                              </a:ln>
+                              <a:effectLst/>
+                            </wps:spPr>
+                            <wps:txbx>
+                              <w:txbxContent>
+                                <w:p>
+                                  <w:pPr>
+                                    <w:pStyle w:val="NoSpacing"/>
+                                    <w:rPr>
+                                      <w:rFonts w:ascii="Arial Black" w:hAnsi="Arial Black" w:cs="Arial"/>
+                                      <w:b/>
+                                      <w:color w:val="002060"/>
+                                      <w:sz w:val="16"/>
+                                      <w:szCs w:val="16"/>
+                                    </w:rPr>
+                                  </w:pPr>
+                                  <w:r>
+                                    <w:rPr>
+                                      <w:rFonts w:ascii="Arial Black" w:hAnsi="Arial Black" w:cs="Arial"/>
+                                      <w:b/>
+                                      <w:color w:val="002060"/>
+                                      <w:sz w:val="16"/>
+                                      <w:szCs w:val="16"/>
+                                    </w:rPr>
+                                    <w:t>STATE</w:t>
+                                  </w:r>
+                                </w:p>
+                              </w:txbxContent>
+                            </wps:txbx>
+                            <wps:bodyPr rot="0" vert="horz" wrap="square" lIns="91440" tIns="45720" rIns="91440" bIns="45720" anchor="t" anchorCtr="0" upright="1">
+                              <a:noAutofit/>
+                            </wps:bodyPr>
+                          </wps:wsp>
+                          <wps:wsp>
+                            <wps:cNvPr id="27" name="4182"/>
+                            <wps:cNvSpPr>
+                              <a:spLocks noChangeArrowheads="1"/>
+                            </wps:cNvSpPr>
+                            <wps:spPr bwMode="auto">
+                              <a:xfrm>
+                                <a:off x="4279" y="2194"/>
+                                <a:ext cx="10858" cy="2565"/>
+                              </a:xfrm>
+                              <a:prstGeom prst="rect">
+                                <a:avLst/>
+                              </a:prstGeom>
+                              <a:noFill/>
+                              <a:ln>
+                                <a:noFill/>
+                              </a:ln>
+                              <a:effectLst/>
+                            </wps:spPr>
+                            <wps:txbx>
+                              <w:txbxContent>
+                                <w:p>
+                                  <w:pPr>
+                                    <w:pStyle w:val="NoSpacing"/>
+                                    <w:rPr>
+                                      <w:rFonts w:ascii="Arial Black" w:hAnsi="Arial Black" w:cs="Arial"/>
+                                      <w:b/>
+                                      <w:color w:val="002060"/>
+                                      <w:sz w:val="16"/>
+                                      <w:szCs w:val="10"/>
+                                    </w:rPr>
+                                  </w:pPr>
+                                  <w:r>
+                                    <w:rPr>
+                                      <w:rFonts w:ascii="Arial Black" w:hAnsi="Arial Black" w:cs="Arial"/>
+                                      <w:b/>
+                                      <w:color w:val="002060"/>
+                                      <w:sz w:val="16"/>
+                                      <w:szCs w:val="10"/>
+                                    </w:rPr>
+                                    <w:t>UNIVERSITY</w:t>
+                                  </w:r>
+                                </w:p>
+                              </w:txbxContent>
+                            </wps:txbx>
+                            <wps:bodyPr rot="0" vert="horz" wrap="square" lIns="91440" tIns="45720" rIns="91440" bIns="45720" anchor="t" anchorCtr="0" upright="1">
+                              <a:noAutofit/>
+                            </wps:bodyPr>
+                          </wps:wsp>
+                          <pic:pic xmlns:pic="http://schemas.openxmlformats.org/drawingml/2006/picture">
+                            <pic:nvPicPr>
+                              <pic:cNvPr id="28" name="4183"/>
+                              <pic:cNvPicPr>
+                                <a:picLocks noChangeAspect="1" noChangeArrowheads="1"/>
+                              </pic:cNvPicPr>
+                            </pic:nvPicPr>
+                            <pic:blipFill>
+                              <a:blip r:embed="rId1">
+                                <a:extLst>
+                                  <a:ext uri="{28A0092B-C50C-407E-A947-70E740481C1C}">
+                                    <a14:useLocalDpi xmlns:a14="http://schemas.microsoft.com/office/drawing/2010/main" val="0"/>
+                                  </a:ext>
+                                </a:extLst>
+                              </a:blip>
+                              <a:srcRect/>
+                              <a:stretch>
+                                <a:fillRect/>
+                              </a:stretch>
+                            </pic:blipFill>
+                            <pic:spPr>
+                              <a:xfrm>
+                                <a:off x="0" y="292"/>
+                                <a:ext cx="5010" cy="5011"/>
+                              </a:xfrm>
+                              <a:prstGeom prst="rect">
+                                <a:avLst/>
+                              </a:prstGeom>
+                              <a:noFill/>
+                              <a:ln>
+                                <a:noFill/>
+                              </a:ln>
+                              <a:effectLst/>
+                            </pic:spPr>
+                          </pic:pic>
+                        </wpg:grpSp>
+                      </wpg:wgp>
+                    </a:graphicData>
+                  </a:graphic>
+                </wp:anchor>
+              </w:drawing>
+            </mc:Choice>
+            <mc:Fallback>
+              <w:pict>
+                <v:group w14:anchorId="51EA51CC" id="_x0000_s1037" style="position:absolute;left:0;text-align:left;margin-left:-3.75pt;margin-top:-12.05pt;width:437.55pt;height:42.25pt;z-index:251656704;mso-position-horizontal-relative:margin" coordsize="55568,5363" o:gfxdata="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">
+                  <v:group id="4175" o:spid="_x0000_s1038" style="position:absolute;left:13049;top:4381;width:42519;height:298" coordsize="46634,301" o:gfxdata="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">
+                    <v:line id="4176" o:spid="_x0000_s1039" style="position:absolute;visibility:visible;mso-wrap-style:square" from="0,0" to="46634,0" o:connectortype="straight" o:gfxdata="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" strokecolor="#0070c0" strokeweight="2pt"/>
+                    <v:line id="4177" o:spid="_x0000_s1040" style="position:absolute;visibility:visible;mso-wrap-style:square" from="0,301" to="46634,301" o:connectortype="straight" o:gfxdata="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" strokecolor="#0070c0"/>
+                  </v:group>
+                  <v:group id="4178" o:spid="_x0000_s1041" style="position:absolute;width:15137;height:5363" coordsize="15137,5363" o:gfxdata="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">
+                    <v:rect id="4179" o:spid="_x0000_s1042" style="position:absolute;left:4389;top:3657;width:10161;height:1706;visibility:visible;mso-wrap-style:square;v-text-anchor:top" o:gfxdata="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" filled="f" stroked="f">
+                      <v:textbox>
+                        <w:txbxContent>
+                          <w:p>
+                            <w:pPr>
+                              <w:pStyle w:val="NoSpacing"/>
+                              <w:rPr>
+                                <w:rFonts w:ascii="Arial" w:hAnsi="Arial" w:cs="Arial"/>
+                                <w:b/>
+                                <w:color w:val="002060"/>
+                                <w:sz w:val="9"/>
+                                <w:szCs w:val="9"/>
+                              </w:rPr>
+                            </w:pPr>
+                            <w:r>
+                              <w:rPr>
+                                <w:rFonts w:ascii="Arial" w:hAnsi="Arial" w:cs="Arial"/>
+                                <w:b/>
+                                <w:color w:val="002060"/>
+                                <w:sz w:val="9"/>
+                                <w:szCs w:val="9"/>
+                              </w:rPr>
+                              <w:t>ALAMINOS CITY CAMPUS</w:t>
+                            </w:r>
+                          </w:p>
+                        </w:txbxContent>
+                      </v:textbox>
+                    </v:rect>
+                    <v:rect id="4180" o:spid="_x0000_s1043" style="position:absolute;left:4279;width:10786;height:2565;visibility:visible;mso-wrap-style:square;v-text-anchor:top" o:gfxdata="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" filled="f" stroked="f">
+                      <v:textbox>
+                        <w:txbxContent>
+                          <w:p>
+                            <w:pPr>
+                              <w:pStyle w:val="NoSpacing"/>
+                              <w:rPr>
+                                <w:rFonts w:ascii="Arial Black" w:hAnsi="Arial Black" w:cs="Arial"/>
+                                <w:b/>
+                                <w:color w:val="002060"/>
+                                <w:sz w:val="16"/>
+                                <w:szCs w:val="10"/>
+                              </w:rPr>
+                            </w:pPr>
+                            <w:r>
+                              <w:rPr>
+                                <w:rFonts w:ascii="Arial Black" w:hAnsi="Arial Black" w:cs="Arial"/>
+                                <w:b/>
+                                <w:color w:val="002060"/>
+                                <w:sz w:val="16"/>
+                                <w:szCs w:val="10"/>
+                              </w:rPr>
+                              <w:t>PANGASINAN</w:t>
+                            </w:r>
+                          </w:p>
+                        </w:txbxContent>
+                      </v:textbox>
+                    </v:rect>
+                    <v:rect id="4181" o:spid="_x0000_s1044" style="position:absolute;left:4279;top:1097;width:6759;height:2565;visibility:visible;mso-wrap-style:square;v-text-anchor:top" o:gfxdata="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" filled="f" stroked="f">
+                      <v:textbox>
+                        <w:txbxContent>
+                          <w:p>
+                            <w:pPr>
+                              <w:pStyle w:val="NoSpacing"/>
+                              <w:rPr>
+                                <w:rFonts w:ascii="Arial Black" w:hAnsi="Arial Black" w:cs="Arial"/>
+                                <w:b/>
+                                <w:color w:val="002060"/>
+                                <w:sz w:val="16"/>
+                                <w:szCs w:val="16"/>
+                              </w:rPr>
+                            </w:pPr>
+                            <w:r>
+                              <w:rPr>
+                                <w:rFonts w:ascii="Arial Black" w:hAnsi="Arial Black" w:cs="Arial"/>
+                                <w:b/>
+                                <w:color w:val="002060"/>
+                                <w:sz w:val="16"/>
+                                <w:szCs w:val="16"/>
+                              </w:rPr>
+                              <w:t>STATE</w:t>
+                            </w:r>
+                          </w:p>
+                        </w:txbxContent>
+                      </v:textbox>
+                    </v:rect>
+                    <v:rect id="4182" o:spid="_x0000_s1045" style="position:absolute;left:4279;top:2194;width:10858;height:2565;visibility:visible;mso-wrap-style:square;v-text-anchor:top" o:gfxdata="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" filled="f" stroked="f">
+                      <v:textbox>
+                        <w:txbxContent>
+                          <w:p>
+                            <w:pPr>
+                              <w:pStyle w:val="NoSpacing"/>
+                              <w:rPr>
+                                <w:rFonts w:ascii="Arial Black" w:hAnsi="Arial Black" w:cs="Arial"/>
+                                <w:b/>
+                                <w:color w:val="002060"/>
+                                <w:sz w:val="16"/>
+                                <w:szCs w:val="10"/>
+                              </w:rPr>
+                            </w:pPr>
+                            <w:r>
+                              <w:rPr>
+                                <w:rFonts w:ascii="Arial Black" w:hAnsi="Arial Black" w:cs="Arial"/>
+                                <w:b/>
+                                <w:color w:val="002060"/>
+                                <w:sz w:val="16"/>
+                                <w:szCs w:val="10"/>
+                              </w:rPr>
+                              <w:t>UNIVERSITY</w:t>
+                            </w:r>
+                          </w:p>
+                        </w:txbxContent>
+                      </v:textbox>
+                    </v:rect>
+                    <v:shapetype id="_x0000_t75" coordsize="21600,21600" o:spt="75" o:preferrelative="t" path="m@4@5l@4@11@9@11@9@5xe" filled="f" stroked="f">
+                      <v:stroke joinstyle="miter"/>
+                      <v:formulas>
+                        <v:f eqn="if lineDrawn pixelLineWidth 0"/>
+                        <v:f eqn="sum @0 1 0"/>
+                        <v:f eqn="sum 0 0 @1"/>
+                        <v:f eqn="prod @2 1 2"/>
+                        <v:f eqn="prod @3 21600 pixelWidth"/>
+                        <v:f eqn="prod @3 21600 pixelHeight"/>
+                        <v:f eqn="sum @0 0 1"/>
+                        <v:f eqn="prod @6 1 2"/>
+                        <v:f eqn="prod @7 21600 pixelWidth"/>
+                        <v:f eqn="sum @8 21600 0"/>
+                        <v:f eqn="prod @7 21600 pixelHeight"/>
+                        <v:f eqn="sum @10 21600 0"/>
+                      </v:formulas>
+                      <v:path o:extrusionok="f" gradientshapeok="t" o:connecttype="rect"/>
+                      <o:lock v:ext="edit" aspectratio="t"/>
+                    </v:shapetype>
+                    <v:shape id="4183" o:spid="_x0000_s1046" type="#_x0000_t75" style="position:absolute;top:292;width:5010;height:5011;visibility:visible;mso-wrap-style:square" o:gfxdata="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">
+                      <v:imagedata r:id="rId2" o:title=""/>
+                    </v:shape>
+                  </v:group>
+                  <w10:wrap anchorx="margin"/>
+                </v:group>
+              </w:pict>
+            </mc:Fallback>
+          </mc:AlternateContent>
+        </w:r>
+      </w:p>
+    </w:sdtContent>
+  </w:sdt>
+  <w:p>
+    <w:pPr>
+      <w:pStyle w:val="Header"/>
+      <w:tabs>
+        <w:tab w:val="clear" w:pos="4153"/>
+        <w:tab w:val="clear" w:pos="8306"/>
+        <w:tab w:val="center" w:pos="4680"/>
+        <w:tab w:val="right" w:pos="9360"/>
+      </w:tabs>
+    </w:pPr>
+  </w:p>
+  <w:p>
+    <w:pPr>
+      <w:pStyle w:val="Header"/>
+    </w:pPr>
+  </w:p>
+</w:hdr>
+</file>
+
 <file path=word/numbering.xml><?xml version="1.0" encoding="utf-8"?>
 <w:numbering xmlns:wpc="http://schemas.microsoft.com/office/word/2010/wordprocessingCanvas" xmlns:cx="http://schemas.microsoft.com/office/drawing/2014/chartex" xmlns:cx1="http://schemas.microsoft.com/office/drawing/2015/9/8/chartex" xmlns:cx2="http://schemas.microsoft.com/office/drawing/2015/10/21/chartex" xmlns:cx3="http://schemas.microsoft.com/office/drawing/2016/5/9/chartex" xmlns:cx4="http://schemas.microsoft.com/office/drawing/2016/5/10/chartex" xmlns:cx5="http://schemas.microsoft.com/office/drawing/2016/5/11/chartex" xmlns:cx6="http://schemas.microsoft.com/office/drawing/2016/5/12/chartex" xmlns:cx7="http://schemas.microsoft.com/office/drawing/2016/5/13/chartex" xmlns:cx8="http://schemas.microsoft.com/office/drawing/2016/5/14/chartex" xmlns:mc="http://schemas.openxmlformats.org/markup-compatibility/2006" xmlns:aink="http://schemas.microsoft.com/office/drawing/2016/ink" xmlns:am3d="http://schemas.microsoft.com/office/drawing/2017/model3d" xmlns:o="urn:schemas-microsoft-com:office:office" xmlns:oel="http://schemas.microsoft.com/office/2019/extlst" xmlns:r="http://schemas.openxmlformats.org/officeDocument/2006/relationships" xmlns:m="http://schemas.openxmlformats.org/officeDocument/2006/math" xmlns:v="urn:schemas-microsoft-com:vml" xmlns:wp14="http://schemas.microsoft.com/office/word/2010/wordprocessingDrawing" xmlns:wp="http://schemas.openxmlformats.org/drawingml/2006/wordprocessingDrawing" xmlns:w10="urn:schemas-microsoft-com:office:word" xmlns:w="http://schemas.openxmlformats.org/wordprocessingml/2006/main" xmlns:w14="http://schemas.microsoft.com/office/word/2010/wordml" xmlns:w15="http://schemas.microsoft.com/office/word/2012/wordml" xmlns:w16cex="http://schemas.microsoft.com/office/word/2018/wordml/cex" xmlns:w16cid="http://schemas.microsoft.com/office/word/2016/wordml/cid" xmlns:w16="http://schemas.microsoft.com/office/word/2018/wordml" xmlns:w16sdtdh="http://schemas.microsoft.com/office/word/2020/wordml/sdtdatahash" xmlns:w16se="http://schemas.microsoft.com/office/word/2015/wordml/symex" xmlns:wpg="http://schemas.microsoft.com/office/word/2010/wordprocessingGroup" xmlns:wpi="http://schemas.microsoft.com/office/word/2010/wordprocessingInk" xmlns:wne="http://schemas.microsoft.com/office/word/2006/wordml" xmlns:wps="http://schemas.microsoft.com/office/word/2010/wordprocessingShape" mc:Ignorable="w14 w15 w16se w16cid w16 w16cex w16sdtdh wp14">
   <w:abstractNum w:abstractNumId="0" w15:restartNumberingAfterBreak="0">
@@ -13118,7 +13756,7 @@
   <w:style w:type="paragraph" w:default="1" w:styleId="Normal">
     <w:name w:val="Normal"/>
     <w:qFormat/>
-    <w:rsid w:val="007A604B"/>
+    <w:rsid w:val="00A602AB"/>
     <w:rPr>
       <w:lang w:eastAsia="zh-CN"/>
     </w:rPr>
@@ -13582,6 +14220,14 @@
 </file>
 
 <file path=customXml/item1.xml><?xml version="1.0" encoding="utf-8"?>
+<p:properties xmlns:p="http://schemas.microsoft.com/office/2006/metadata/properties" xmlns:xsi="http://www.w3.org/2001/XMLSchema-instance" xmlns:pc="http://schemas.microsoft.com/office/infopath/2007/PartnerControls">
+  <documentManagement>
+    <ReferenceId xmlns="0fc63c81-bf90-4faf-ab03-4f81a3d6147e" xsi:nil="true"/>
+  </documentManagement>
+</p:properties>
+</file>
+
+<file path=customXml/item2.xml><?xml version="1.0" encoding="utf-8"?>
 <?mso-contentType ?>
 <FormTemplates xmlns="http://schemas.microsoft.com/sharepoint/v3/contenttype/forms">
   <Display>DocumentLibraryForm</Display>
@@ -13590,16 +14236,29 @@
 </FormTemplates>
 </file>
 
-<file path=customXml/item2.xml><?xml version="1.0" encoding="utf-8"?>
-<p:properties xmlns:p="http://schemas.microsoft.com/office/2006/metadata/properties" xmlns:xsi="http://www.w3.org/2001/XMLSchema-instance" xmlns:pc="http://schemas.microsoft.com/office/infopath/2007/PartnerControls">
-  <documentManagement>
-    <ReferenceId xmlns="0fc63c81-bf90-4faf-ab03-4f81a3d6147e" xsi:nil="true"/>
-  </documentManagement>
-</p:properties>
-</file>
-
 <file path=customXml/item3.xml><?xml version="1.0" encoding="utf-8"?>
-<b:Sources xmlns:b="http://schemas.openxmlformats.org/officeDocument/2006/bibliography" xmlns="http://schemas.openxmlformats.org/officeDocument/2006/bibliography" SelectedStyle="\APASixthEditionOfficeOnline.xsl" StyleName="APA" Version="6"/>
+<s:customData xmlns="http://www.wps.cn/officeDocument/2013/wpsCustomData" xmlns:s="http://www.wps.cn/officeDocument/2013/wpsCustomData">
+  <customSectProps>
+    <customSectPr/>
+    <customSectPr/>
+    <customSectPr/>
+    <customSectPr/>
+    <customSectPr/>
+    <customSectPr/>
+    <customSectPr/>
+    <customSectPr/>
+    <customSectPr/>
+    <customSectPr/>
+    <customSectPr/>
+    <customSectPr/>
+    <customSectPr/>
+    <customSectPr/>
+    <customSectPr/>
+  </customSectProps>
+  <customShpExts>
+    <customShpInfo spid="_x0000_s1026" textRotate="1"/>
+  </customShpExts>
+</s:customData>
 </file>
 
 <file path=customXml/item4.xml><?xml version="1.0" encoding="utf-8"?>
@@ -13741,39 +14400,10 @@
 </file>
 
 <file path=customXml/item5.xml><?xml version="1.0" encoding="utf-8"?>
-<s:customData xmlns="http://www.wps.cn/officeDocument/2013/wpsCustomData" xmlns:s="http://www.wps.cn/officeDocument/2013/wpsCustomData">
-  <customSectProps>
-    <customSectPr/>
-    <customSectPr/>
-    <customSectPr/>
-    <customSectPr/>
-    <customSectPr/>
-    <customSectPr/>
-    <customSectPr/>
-    <customSectPr/>
-    <customSectPr/>
-    <customSectPr/>
-    <customSectPr/>
-    <customSectPr/>
-    <customSectPr/>
-    <customSectPr/>
-    <customSectPr/>
-  </customSectProps>
-  <customShpExts>
-    <customShpInfo spid="_x0000_s1026" textRotate="1"/>
-  </customShpExts>
-</s:customData>
+<b:Sources xmlns:b="http://schemas.openxmlformats.org/officeDocument/2006/bibliography" xmlns="http://schemas.openxmlformats.org/officeDocument/2006/bibliography" SelectedStyle="\APASixthEditionOfficeOnline.xsl" StyleName="APA" Version="6"/>
 </file>
 
 <file path=customXml/itemProps1.xml><?xml version="1.0" encoding="utf-8"?>
-<ds:datastoreItem xmlns:ds="http://schemas.openxmlformats.org/officeDocument/2006/customXml" ds:itemID="{1EFC40B0-08B4-465F-8B00-5841BC3AF960}">
-  <ds:schemaRefs>
-    <ds:schemaRef ds:uri="http://schemas.microsoft.com/sharepoint/v3/contenttype/forms"/>
-  </ds:schemaRefs>
-</ds:datastoreItem>
-</file>
-
-<file path=customXml/itemProps2.xml><?xml version="1.0" encoding="utf-8"?>
 <ds:datastoreItem xmlns:ds="http://schemas.openxmlformats.org/officeDocument/2006/customXml" ds:itemID="{1E0FE4C6-8E00-4C01-A7B6-61F0ABD916A4}">
   <ds:schemaRefs>
     <ds:schemaRef ds:uri="http://schemas.microsoft.com/office/2006/metadata/properties"/>
@@ -13783,10 +14413,18 @@
 </ds:datastoreItem>
 </file>
 
+<file path=customXml/itemProps2.xml><?xml version="1.0" encoding="utf-8"?>
+<ds:datastoreItem xmlns:ds="http://schemas.openxmlformats.org/officeDocument/2006/customXml" ds:itemID="{1EFC40B0-08B4-465F-8B00-5841BC3AF960}">
+  <ds:schemaRefs>
+    <ds:schemaRef ds:uri="http://schemas.microsoft.com/sharepoint/v3/contenttype/forms"/>
+  </ds:schemaRefs>
+</ds:datastoreItem>
+</file>
+
 <file path=customXml/itemProps3.xml><?xml version="1.0" encoding="utf-8"?>
-<ds:datastoreItem xmlns:ds="http://schemas.openxmlformats.org/officeDocument/2006/customXml" ds:itemID="{2AED59C2-C7F6-4EF1-B189-8E03340BD03E}">
+<ds:datastoreItem xmlns:ds="http://schemas.openxmlformats.org/officeDocument/2006/customXml" ds:itemID="{B1977F7D-205B-4081-913C-38D41E755F92}">
   <ds:schemaRefs>
-    <ds:schemaRef ds:uri="http://schemas.openxmlformats.org/officeDocument/2006/bibliography"/>
+    <ds:schemaRef ds:uri="http://www.wps.cn/officeDocument/2013/wpsCustomData"/>
   </ds:schemaRefs>
 </ds:datastoreItem>
 </file>
@@ -13810,9 +14448,9 @@
 </file>
 
 <file path=customXml/itemProps5.xml><?xml version="1.0" encoding="utf-8"?>
-<ds:datastoreItem xmlns:ds="http://schemas.openxmlformats.org/officeDocument/2006/customXml" ds:itemID="{B1977F7D-205B-4081-913C-38D41E755F92}">
+<ds:datastoreItem xmlns:ds="http://schemas.openxmlformats.org/officeDocument/2006/customXml" ds:itemID="{2AED59C2-C7F6-4EF1-B189-8E03340BD03E}">
   <ds:schemaRefs>
-    <ds:schemaRef ds:uri="http://www.wps.cn/officeDocument/2013/wpsCustomData"/>
+    <ds:schemaRef ds:uri="http://schemas.openxmlformats.org/officeDocument/2006/bibliography"/>
   </ds:schemaRefs>
 </ds:datastoreItem>
 </file>
</xml_diff>